<commit_message>
refactor excess keys (monetary, append, fn) support into support of pre and post function arrays for simplicity and extensibility
</commit_message>
<xml_diff>
--- a/src/tempgen/tests/fixtures/test_template.docx
+++ b/src/tempgen/tests/fixtures/test_template.docx
@@ -33,7 +33,7 @@
           <w:szCs w:val="28"/>
           <w:lang w:val="en-US"/>
         </w:rPr>
-        <w:t>{{{"id": "receipt_number", "title": "Номер акта", "value": "</w:t>
+        <w:t>{{{"id": "receipt_number", "title": "Номер акта", "value": "210814"}}}</w:t>
       </w:r>
       <w:r>
         <w:rPr>
@@ -44,10 +44,7 @@
           <w:szCs w:val="28"/>
           <w:lang w:val="en-US"/>
         </w:rPr>
-        <w:t>210814</w:t>
-      </w:r>
-      <w:bookmarkStart w:id="0" w:name="_GoBack"/>
-      <w:bookmarkEnd w:id="0"/>
+      </w:r>
       <w:r>
         <w:rPr>
           <w:rFonts w:ascii="Arial" w:eastAsia="Arial" w:hAnsi="Arial" w:cs="Arial"/>
@@ -57,7 +54,6 @@
           <w:szCs w:val="28"/>
           <w:lang w:val="en-US"/>
         </w:rPr>
-        <w:t>"}}}</w:t>
       </w:r>
       <w:r>
         <w:rPr>
@@ -463,7 +459,79 @@
           <w:szCs w:val="22"/>
           <w:lang w:val="en-US"/>
         </w:rPr>
-        <w:t>{{{"id": "total", "title": "Сумма", "value": "2500", "fn": "num2text", "group": "primary", "order": "6"}}}</w:t>
+        <w:t>{{{"id": "total", "title": "Сумма", "value": "2500", "post": [{"fn": "ru_monetary_as_string"}], "group": "primary", "order": "6"}}}</w:t>
+      </w:r>
+      <w:r>
+        <w:rPr>
+          <w:rFonts w:ascii="Arial" w:hAnsi="Arial"/>
+          <w:sz w:val="22"/>
+          <w:szCs w:val="22"/>
+          <w:lang w:val="en-US"/>
+        </w:rPr>
+      </w:r>
+      <w:r>
+        <w:rPr>
+          <w:rFonts w:ascii="Arial" w:hAnsi="Arial"/>
+          <w:sz w:val="22"/>
+          <w:szCs w:val="22"/>
+          <w:lang w:val="en-US"/>
+        </w:rPr>
+      </w:r>
+      <w:r>
+        <w:rPr>
+          <w:rFonts w:ascii="Arial" w:hAnsi="Arial"/>
+          <w:sz w:val="22"/>
+          <w:szCs w:val="22"/>
+          <w:lang w:val="en-US"/>
+        </w:rPr>
+      </w:r>
+      <w:r>
+        <w:rPr>
+          <w:rFonts w:ascii="Arial" w:hAnsi="Arial"/>
+          <w:sz w:val="22"/>
+          <w:szCs w:val="22"/>
+          <w:lang w:val="en-US"/>
+        </w:rPr>
+      </w:r>
+      <w:r>
+        <w:rPr>
+          <w:rFonts w:ascii="Arial" w:hAnsi="Arial"/>
+          <w:sz w:val="22"/>
+          <w:szCs w:val="22"/>
+          <w:lang w:val="en-US"/>
+        </w:rPr>
+      </w:r>
+      <w:r>
+        <w:rPr>
+          <w:rFonts w:ascii="Arial" w:hAnsi="Arial"/>
+          <w:sz w:val="22"/>
+          <w:szCs w:val="22"/>
+          <w:lang w:val="en-US"/>
+        </w:rPr>
+      </w:r>
+      <w:r>
+        <w:rPr>
+          <w:rFonts w:ascii="Arial" w:hAnsi="Arial"/>
+          <w:sz w:val="22"/>
+          <w:szCs w:val="22"/>
+          <w:lang w:val="en-US"/>
+        </w:rPr>
+      </w:r>
+      <w:r>
+        <w:rPr>
+          <w:rFonts w:ascii="Arial" w:hAnsi="Arial"/>
+          <w:sz w:val="22"/>
+          <w:szCs w:val="22"/>
+          <w:lang w:val="en-US"/>
+        </w:rPr>
+      </w:r>
+      <w:r>
+        <w:rPr>
+          <w:rFonts w:ascii="Arial" w:hAnsi="Arial"/>
+          <w:sz w:val="22"/>
+          <w:szCs w:val="22"/>
+          <w:lang w:val="en-US"/>
+        </w:rPr>
       </w:r>
       <w:r>
         <w:rPr>
@@ -693,7 +761,41 @@
           <w:szCs w:val="22"/>
           <w:lang w:val="en-US"/>
         </w:rPr>
-        <w:t>{{{"id": "total", "title": "Сумма", "value": "2500", "fn": "num2text"}}}</w:t>
+        <w:t>{{{"id": "total", "title": "Сумма", "value": "2500", "post": [{"fn": "ru_monetary_as_string"}]}}}</w:t>
+      </w:r>
+      <w:bookmarkStart w:id="0" w:name="_GoBack"/>
+      <w:r>
+        <w:rPr>
+          <w:rFonts w:ascii="Arial" w:hAnsi="Arial"/>
+          <w:sz w:val="22"/>
+          <w:szCs w:val="22"/>
+          <w:lang w:val="en-US"/>
+        </w:rPr>
+      </w:r>
+      <w:r>
+        <w:rPr>
+          <w:rFonts w:ascii="Arial" w:hAnsi="Arial"/>
+          <w:sz w:val="22"/>
+          <w:szCs w:val="22"/>
+          <w:lang w:val="en-US"/>
+        </w:rPr>
+      </w:r>
+      <w:r>
+        <w:rPr>
+          <w:rFonts w:ascii="Arial" w:hAnsi="Arial"/>
+          <w:sz w:val="22"/>
+          <w:szCs w:val="22"/>
+          <w:lang w:val="en-US"/>
+        </w:rPr>
+      </w:r>
+      <w:bookmarkEnd w:id="0"/>
+      <w:r>
+        <w:rPr>
+          <w:rFonts w:ascii="Arial" w:eastAsia="Arial" w:hAnsi="Arial" w:cs="Arial"/>
+          <w:sz w:val="22"/>
+          <w:szCs w:val="22"/>
+          <w:lang w:val="en-US"/>
+        </w:rPr>
       </w:r>
       <w:r>
         <w:rPr>
@@ -1913,7 +2015,7 @@
 </file>
 
 <file path=customXml/itemProps1.xml><?xml version="1.0" encoding="utf-8"?>
-<ds:datastoreItem xmlns:ds="http://schemas.openxmlformats.org/officeDocument/2006/customXml" ds:itemID="{36E35D3A-767F-4248-B318-1A21E7FDCE5B}">
+<ds:datastoreItem xmlns:ds="http://schemas.openxmlformats.org/officeDocument/2006/customXml" ds:itemID="{90DFB108-2FAB-4032-B963-40B4460C8CA4}">
   <ds:schemaRefs>
     <ds:schemaRef ds:uri="http://schemas.openxmlformats.org/officeDocument/2006/bibliography"/>
   </ds:schemaRefs>

</xml_diff>